<commit_message>
Nur Name für Präsentation der Alien-Gruppe auf mich geändert
</commit_message>
<xml_diff>
--- a/Abschlusspräsentation/GliederungAbschlusspräsentation.docx
+++ b/Abschlusspräsentation/GliederungAbschlusspräsentation.docx
@@ -34,7 +34,7 @@
     </w:p>
     <w:p>
       <w:pPr>
-        <w:pStyle w:val="ListParagraph"/>
+        <w:pStyle w:val="Listenabsatz"/>
         <w:numPr>
           <w:ilvl w:val="0"/>
           <w:numId w:val="1"/>
@@ -64,7 +64,7 @@
     </w:p>
     <w:p>
       <w:pPr>
-        <w:pStyle w:val="ListParagraph"/>
+        <w:pStyle w:val="Listenabsatz"/>
         <w:numPr>
           <w:ilvl w:val="0"/>
           <w:numId w:val="1"/>
@@ -86,7 +86,7 @@
     </w:p>
     <w:p>
       <w:pPr>
-        <w:pStyle w:val="ListParagraph"/>
+        <w:pStyle w:val="Listenabsatz"/>
         <w:numPr>
           <w:ilvl w:val="0"/>
           <w:numId w:val="1"/>
@@ -108,7 +108,7 @@
     </w:p>
     <w:p>
       <w:pPr>
-        <w:pStyle w:val="ListParagraph"/>
+        <w:pStyle w:val="Listenabsatz"/>
         <w:numPr>
           <w:ilvl w:val="0"/>
           <w:numId w:val="1"/>
@@ -125,12 +125,22 @@
           <w:szCs w:val="24"/>
           <w:lang w:val="de-DE"/>
         </w:rPr>
-        <w:t>Alien-Gruppe (Aleksej)</w:t>
+        <w:t>Alien-Gruppe (</w:t>
       </w:r>
+      <w:r>
+        <w:rPr>
+          <w:sz w:val="24"/>
+          <w:szCs w:val="24"/>
+          <w:lang w:val="de-DE"/>
+        </w:rPr>
+        <w:t>Patrick)</w:t>
+      </w:r>
+      <w:bookmarkStart w:id="0" w:name="_GoBack"/>
+      <w:bookmarkEnd w:id="0"/>
     </w:p>
     <w:p>
       <w:pPr>
-        <w:pStyle w:val="ListParagraph"/>
+        <w:pStyle w:val="Listenabsatz"/>
         <w:numPr>
           <w:ilvl w:val="0"/>
           <w:numId w:val="1"/>
@@ -175,8 +185,6 @@
           <w:lang w:val="de-DE"/>
         </w:rPr>
       </w:pPr>
-      <w:bookmarkStart w:id="0" w:name="_GoBack"/>
-      <w:bookmarkEnd w:id="0"/>
     </w:p>
     <w:p>
       <w:pPr>
@@ -450,17 +458,17 @@
     <w:lsdException w:name="Bibliography" w:uiPriority="37"/>
     <w:lsdException w:name="TOC Heading" w:uiPriority="39" w:qFormat="1"/>
   </w:latentStyles>
-  <w:style w:type="paragraph" w:default="1" w:styleId="Normal">
+  <w:style w:type="paragraph" w:default="1" w:styleId="Standard">
     <w:name w:val="Normal"/>
     <w:qFormat/>
   </w:style>
-  <w:style w:type="character" w:default="1" w:styleId="DefaultParagraphFont">
+  <w:style w:type="character" w:default="1" w:styleId="Absatz-Standardschriftart">
     <w:name w:val="Default Paragraph Font"/>
     <w:uiPriority w:val="1"/>
     <w:semiHidden/>
     <w:unhideWhenUsed/>
   </w:style>
-  <w:style w:type="table" w:default="1" w:styleId="TableNormal">
+  <w:style w:type="table" w:default="1" w:styleId="NormaleTabelle">
     <w:name w:val="Normal Table"/>
     <w:uiPriority w:val="99"/>
     <w:semiHidden/>
@@ -475,15 +483,15 @@
       </w:tblCellMar>
     </w:tblPr>
   </w:style>
-  <w:style w:type="numbering" w:default="1" w:styleId="NoList">
+  <w:style w:type="numbering" w:default="1" w:styleId="KeineListe">
     <w:name w:val="No List"/>
     <w:uiPriority w:val="99"/>
     <w:semiHidden/>
     <w:unhideWhenUsed/>
   </w:style>
-  <w:style w:type="paragraph" w:styleId="ListParagraph">
+  <w:style w:type="paragraph" w:styleId="Listenabsatz">
     <w:name w:val="List Paragraph"/>
-    <w:basedOn w:val="Normal"/>
+    <w:basedOn w:val="Standard"/>
     <w:uiPriority w:val="34"/>
     <w:qFormat/>
     <w:rsid w:val="00892782"/>
@@ -651,17 +659,17 @@
     <w:lsdException w:name="Bibliography" w:uiPriority="37"/>
     <w:lsdException w:name="TOC Heading" w:uiPriority="39" w:qFormat="1"/>
   </w:latentStyles>
-  <w:style w:type="paragraph" w:default="1" w:styleId="Normal">
+  <w:style w:type="paragraph" w:default="1" w:styleId="Standard">
     <w:name w:val="Normal"/>
     <w:qFormat/>
   </w:style>
-  <w:style w:type="character" w:default="1" w:styleId="DefaultParagraphFont">
+  <w:style w:type="character" w:default="1" w:styleId="Absatz-Standardschriftart">
     <w:name w:val="Default Paragraph Font"/>
     <w:uiPriority w:val="1"/>
     <w:semiHidden/>
     <w:unhideWhenUsed/>
   </w:style>
-  <w:style w:type="table" w:default="1" w:styleId="TableNormal">
+  <w:style w:type="table" w:default="1" w:styleId="NormaleTabelle">
     <w:name w:val="Normal Table"/>
     <w:uiPriority w:val="99"/>
     <w:semiHidden/>
@@ -676,15 +684,15 @@
       </w:tblCellMar>
     </w:tblPr>
   </w:style>
-  <w:style w:type="numbering" w:default="1" w:styleId="NoList">
+  <w:style w:type="numbering" w:default="1" w:styleId="KeineListe">
     <w:name w:val="No List"/>
     <w:uiPriority w:val="99"/>
     <w:semiHidden/>
     <w:unhideWhenUsed/>
   </w:style>
-  <w:style w:type="paragraph" w:styleId="ListParagraph">
+  <w:style w:type="paragraph" w:styleId="Listenabsatz">
     <w:name w:val="List Paragraph"/>
-    <w:basedOn w:val="Normal"/>
+    <w:basedOn w:val="Standard"/>
     <w:uiPriority w:val="34"/>
     <w:qFormat/>
     <w:rsid w:val="00892782"/>

</xml_diff>